<commit_message>
Xác định lại mẫu cấu hình ở các pha
</commit_message>
<xml_diff>
--- a/CM_Plan/Phrases.docx
+++ b/CM_Plan/Phrases.docx
@@ -20,22 +20,63 @@
           <w:szCs w:val="26"/>
           <w:lang w:val="en-US"/>
         </w:rPr>
-        <w:t>Đồ án quản lý thư viện được phát triển qua các pha:</w:t>
+        <w:t xml:space="preserve">Đồ án </w:t>
+      </w:r>
+      <w:r>
+        <w:rPr>
+          <w:rFonts w:asciiTheme="majorHAnsi" w:hAnsiTheme="majorHAnsi" w:cstheme="majorHAnsi"/>
+          <w:b/>
+          <w:sz w:val="26"/>
+          <w:szCs w:val="26"/>
+          <w:lang w:val="en-US"/>
+        </w:rPr>
+        <w:t>“Q</w:t>
+      </w:r>
+      <w:r>
+        <w:rPr>
+          <w:rFonts w:asciiTheme="majorHAnsi" w:hAnsiTheme="majorHAnsi" w:cstheme="majorHAnsi"/>
+          <w:b/>
+          <w:sz w:val="26"/>
+          <w:szCs w:val="26"/>
+          <w:lang w:val="en-US"/>
+        </w:rPr>
+        <w:t>uản lý thư viện</w:t>
+      </w:r>
+      <w:r>
+        <w:rPr>
+          <w:rFonts w:asciiTheme="majorHAnsi" w:hAnsiTheme="majorHAnsi" w:cstheme="majorHAnsi"/>
+          <w:b/>
+          <w:sz w:val="26"/>
+          <w:szCs w:val="26"/>
+          <w:lang w:val="en-US"/>
+        </w:rPr>
+        <w:t>”</w:t>
+      </w:r>
+      <w:r>
+        <w:rPr>
+          <w:rFonts w:asciiTheme="majorHAnsi" w:hAnsiTheme="majorHAnsi" w:cstheme="majorHAnsi"/>
+          <w:b/>
+          <w:sz w:val="26"/>
+          <w:szCs w:val="26"/>
+          <w:lang w:val="en-US"/>
+        </w:rPr>
+        <w:t xml:space="preserve"> được phát triển qua các pha:</w:t>
       </w:r>
     </w:p>
     <w:tbl>
       <w:tblPr>
         <w:tblStyle w:val="TableGrid"/>
-        <w:tblW w:w="14459" w:type="dxa"/>
+        <w:tblW w:w="14504" w:type="dxa"/>
         <w:tblInd w:w="-176" w:type="dxa"/>
         <w:tblLayout w:type="fixed"/>
         <w:tblLook w:val="04A0"/>
       </w:tblPr>
       <w:tblGrid>
         <w:gridCol w:w="710"/>
-        <w:gridCol w:w="2976"/>
-        <w:gridCol w:w="6379"/>
-        <w:gridCol w:w="4394"/>
+        <w:gridCol w:w="1559"/>
+        <w:gridCol w:w="4407"/>
+        <w:gridCol w:w="5090"/>
+        <w:gridCol w:w="2738"/>
       </w:tblGrid>
       <w:tr>
         <w:tc>
@@ -71,7 +112,7 @@
         </w:tc>
         <w:tc>
           <w:tcPr>
-            <w:tcW w:w="2976" w:type="dxa"/>
+            <w:tcW w:w="1559" w:type="dxa"/>
             <w:shd w:val="clear" w:color="auto" w:fill="0070C0"/>
           </w:tcPr>
           <w:p>
@@ -102,7 +143,7 @@
         </w:tc>
         <w:tc>
           <w:tcPr>
-            <w:tcW w:w="6379" w:type="dxa"/>
+            <w:tcW w:w="4407" w:type="dxa"/>
             <w:shd w:val="clear" w:color="auto" w:fill="0070C0"/>
           </w:tcPr>
           <w:p>
@@ -133,7 +174,7 @@
         </w:tc>
         <w:tc>
           <w:tcPr>
-            <w:tcW w:w="4394" w:type="dxa"/>
+            <w:tcW w:w="5090" w:type="dxa"/>
             <w:shd w:val="clear" w:color="auto" w:fill="0070C0"/>
           </w:tcPr>
           <w:p>
@@ -162,6 +203,37 @@
             </w:r>
           </w:p>
         </w:tc>
+        <w:tc>
+          <w:tcPr>
+            <w:tcW w:w="2738" w:type="dxa"/>
+            <w:shd w:val="clear" w:color="auto" w:fill="0070C0"/>
+          </w:tcPr>
+          <w:p>
+            <w:pPr>
+              <w:pStyle w:val="ListParagraph"/>
+              <w:ind w:left="0"/>
+              <w:rPr>
+                <w:rFonts w:asciiTheme="majorHAnsi" w:hAnsiTheme="majorHAnsi" w:cstheme="majorHAnsi"/>
+                <w:b/>
+                <w:color w:val="FFFFFF" w:themeColor="background1"/>
+                <w:sz w:val="26"/>
+                <w:szCs w:val="26"/>
+                <w:lang w:val="en-US"/>
+              </w:rPr>
+            </w:pPr>
+            <w:r>
+              <w:rPr>
+                <w:rFonts w:asciiTheme="majorHAnsi" w:hAnsiTheme="majorHAnsi" w:cstheme="majorHAnsi"/>
+                <w:b/>
+                <w:color w:val="FFFFFF" w:themeColor="background1"/>
+                <w:sz w:val="26"/>
+                <w:szCs w:val="26"/>
+                <w:lang w:val="en-US"/>
+              </w:rPr>
+              <w:t>Tiến trình quản lý</w:t>
+            </w:r>
+          </w:p>
+        </w:tc>
       </w:tr>
       <w:tr>
         <w:tc>
@@ -192,7 +264,7 @@
         </w:tc>
         <w:tc>
           <w:tcPr>
-            <w:tcW w:w="2976" w:type="dxa"/>
+            <w:tcW w:w="1559" w:type="dxa"/>
           </w:tcPr>
           <w:p>
             <w:pPr>
@@ -230,7 +302,7 @@
         </w:tc>
         <w:tc>
           <w:tcPr>
-            <w:tcW w:w="6379" w:type="dxa"/>
+            <w:tcW w:w="4407" w:type="dxa"/>
           </w:tcPr>
           <w:p>
             <w:pPr>
@@ -268,7 +340,7 @@
         </w:tc>
         <w:tc>
           <w:tcPr>
-            <w:tcW w:w="4394" w:type="dxa"/>
+            <w:tcW w:w="5090" w:type="dxa"/>
           </w:tcPr>
           <w:p>
             <w:pPr>
@@ -295,6 +367,23 @@
             <w:pPr>
               <w:pStyle w:val="ListParagraph"/>
               <w:ind w:left="0"/>
+              <w:rPr>
+                <w:rFonts w:asciiTheme="majorHAnsi" w:hAnsiTheme="majorHAnsi" w:cstheme="majorHAnsi"/>
+                <w:sz w:val="26"/>
+                <w:szCs w:val="26"/>
+                <w:lang w:val="en-US"/>
+              </w:rPr>
+            </w:pPr>
+          </w:p>
+        </w:tc>
+        <w:tc>
+          <w:tcPr>
+            <w:tcW w:w="2738" w:type="dxa"/>
+          </w:tcPr>
+          <w:p>
+            <w:pPr>
+              <w:pStyle w:val="ListParagraph"/>
+              <w:ind w:left="34"/>
               <w:rPr>
                 <w:rFonts w:asciiTheme="majorHAnsi" w:hAnsiTheme="majorHAnsi" w:cstheme="majorHAnsi"/>
                 <w:sz w:val="26"/>
@@ -334,7 +423,7 @@
         </w:tc>
         <w:tc>
           <w:tcPr>
-            <w:tcW w:w="2976" w:type="dxa"/>
+            <w:tcW w:w="1559" w:type="dxa"/>
           </w:tcPr>
           <w:p>
             <w:pPr>
@@ -370,7 +459,7 @@
         </w:tc>
         <w:tc>
           <w:tcPr>
-            <w:tcW w:w="6379" w:type="dxa"/>
+            <w:tcW w:w="4407" w:type="dxa"/>
           </w:tcPr>
           <w:p>
             <w:pPr>
@@ -408,27 +497,27 @@
         </w:tc>
         <w:tc>
           <w:tcPr>
-            <w:tcW w:w="4394" w:type="dxa"/>
-          </w:tcPr>
-          <w:p>
-            <w:pPr>
-              <w:pStyle w:val="ListParagraph"/>
-              <w:ind w:left="0"/>
-              <w:rPr>
-                <w:rFonts w:asciiTheme="majorHAnsi" w:hAnsiTheme="majorHAnsi" w:cstheme="majorHAnsi"/>
-                <w:sz w:val="26"/>
-                <w:szCs w:val="26"/>
-                <w:lang w:val="en-US"/>
-              </w:rPr>
-            </w:pPr>
-            <w:r>
-              <w:rPr>
-                <w:rFonts w:asciiTheme="majorHAnsi" w:hAnsiTheme="majorHAnsi" w:cstheme="majorHAnsi"/>
-                <w:sz w:val="26"/>
-                <w:szCs w:val="26"/>
-                <w:lang w:val="en-US"/>
-              </w:rPr>
-              <w:t xml:space="preserve">Requirement.doc, </w:t>
+            <w:tcW w:w="5090" w:type="dxa"/>
+          </w:tcPr>
+          <w:p>
+            <w:pPr>
+              <w:pStyle w:val="ListParagraph"/>
+              <w:ind w:left="0"/>
+              <w:rPr>
+                <w:rFonts w:asciiTheme="majorHAnsi" w:hAnsiTheme="majorHAnsi" w:cstheme="majorHAnsi"/>
+                <w:sz w:val="26"/>
+                <w:szCs w:val="26"/>
+                <w:lang w:val="en-US"/>
+              </w:rPr>
+            </w:pPr>
+            <w:r>
+              <w:rPr>
+                <w:rFonts w:asciiTheme="majorHAnsi" w:hAnsiTheme="majorHAnsi" w:cstheme="majorHAnsi"/>
+                <w:sz w:val="26"/>
+                <w:szCs w:val="26"/>
+                <w:lang w:val="en-US"/>
+              </w:rPr>
+              <w:t xml:space="preserve">Requirements.doc, </w:t>
             </w:r>
             <w:r>
               <w:rPr>
@@ -448,6 +537,23 @@
               </w:rPr>
               <w:t>.uml, Usecase.doc</w:t>
             </w:r>
+          </w:p>
+        </w:tc>
+        <w:tc>
+          <w:tcPr>
+            <w:tcW w:w="2738" w:type="dxa"/>
+          </w:tcPr>
+          <w:p>
+            <w:pPr>
+              <w:pStyle w:val="ListParagraph"/>
+              <w:ind w:left="0"/>
+              <w:rPr>
+                <w:rFonts w:asciiTheme="majorHAnsi" w:hAnsiTheme="majorHAnsi" w:cstheme="majorHAnsi"/>
+                <w:sz w:val="26"/>
+                <w:szCs w:val="26"/>
+                <w:lang w:val="en-US"/>
+              </w:rPr>
+            </w:pPr>
           </w:p>
         </w:tc>
       </w:tr>
@@ -480,7 +586,7 @@
         </w:tc>
         <w:tc>
           <w:tcPr>
-            <w:tcW w:w="2976" w:type="dxa"/>
+            <w:tcW w:w="1559" w:type="dxa"/>
           </w:tcPr>
           <w:p>
             <w:pPr>
@@ -518,66 +624,122 @@
         </w:tc>
         <w:tc>
           <w:tcPr>
-            <w:tcW w:w="6379" w:type="dxa"/>
-          </w:tcPr>
-          <w:p>
-            <w:pPr>
-              <w:pStyle w:val="ListParagraph"/>
-              <w:ind w:left="0"/>
-              <w:rPr>
-                <w:rFonts w:asciiTheme="majorHAnsi" w:hAnsiTheme="majorHAnsi" w:cstheme="majorHAnsi"/>
-                <w:sz w:val="26"/>
-                <w:szCs w:val="26"/>
-                <w:lang w:val="en-US"/>
-              </w:rPr>
-            </w:pPr>
-            <w:r>
-              <w:rPr>
-                <w:rFonts w:asciiTheme="majorHAnsi" w:hAnsiTheme="majorHAnsi" w:cstheme="majorHAnsi"/>
-                <w:sz w:val="26"/>
-                <w:szCs w:val="26"/>
-                <w:lang w:val="en-US"/>
-              </w:rPr>
-              <w:t>Từ Requirement và sơ đồ Usecase, lên kế hoạch các công việc cần phải làm; lập bảng phát biểu công việc SOW, bảng phân rã công việc WBS, và sơ đồ mạng công việc; đồng thời phân bố tài nguyên (con người) và sắp lịch cho các công việc sắp tới</w:t>
-            </w:r>
-          </w:p>
-          <w:p>
-            <w:pPr>
-              <w:pStyle w:val="ListParagraph"/>
-              <w:ind w:left="0"/>
-              <w:rPr>
-                <w:rFonts w:asciiTheme="majorHAnsi" w:hAnsiTheme="majorHAnsi" w:cstheme="majorHAnsi"/>
-                <w:sz w:val="26"/>
-                <w:szCs w:val="26"/>
-                <w:lang w:val="en-US"/>
-              </w:rPr>
-            </w:pPr>
-          </w:p>
-        </w:tc>
-        <w:tc>
-          <w:tcPr>
-            <w:tcW w:w="4394" w:type="dxa"/>
-          </w:tcPr>
-          <w:p>
-            <w:pPr>
-              <w:pStyle w:val="ListParagraph"/>
-              <w:ind w:left="0"/>
-              <w:rPr>
-                <w:rFonts w:asciiTheme="majorHAnsi" w:hAnsiTheme="majorHAnsi" w:cstheme="majorHAnsi"/>
-                <w:sz w:val="26"/>
-                <w:szCs w:val="26"/>
-                <w:lang w:val="en-US"/>
-              </w:rPr>
-            </w:pPr>
-            <w:r>
-              <w:rPr>
-                <w:rFonts w:asciiTheme="majorHAnsi" w:hAnsiTheme="majorHAnsi" w:cstheme="majorHAnsi"/>
-                <w:sz w:val="26"/>
-                <w:szCs w:val="26"/>
-                <w:lang w:val="en-US"/>
-              </w:rPr>
-              <w:t>Project Plan.xls, WBS.mpp</w:t>
-            </w:r>
+            <w:tcW w:w="4407" w:type="dxa"/>
+          </w:tcPr>
+          <w:p>
+            <w:pPr>
+              <w:pStyle w:val="ListParagraph"/>
+              <w:ind w:left="0"/>
+              <w:rPr>
+                <w:rFonts w:asciiTheme="majorHAnsi" w:hAnsiTheme="majorHAnsi" w:cstheme="majorHAnsi"/>
+                <w:sz w:val="26"/>
+                <w:szCs w:val="26"/>
+                <w:lang w:val="en-US"/>
+              </w:rPr>
+            </w:pPr>
+            <w:r>
+              <w:rPr>
+                <w:rFonts w:asciiTheme="majorHAnsi" w:hAnsiTheme="majorHAnsi" w:cstheme="majorHAnsi"/>
+                <w:sz w:val="26"/>
+                <w:szCs w:val="26"/>
+                <w:lang w:val="en-US"/>
+              </w:rPr>
+              <w:t>Từ Requirements và sơ đồ Usecase, lên kế hoạch các công việc cần phải làm; lập bảng phát biểu công việc SOW, bảng phân rã công việc WBS, và sơ đồ mạng công việc; đồng thời phân bố tài nguyên (con người) và sắp lịch cho các công việc sắp tới; lập bản kế hoạch quản lý cấu hình</w:t>
+            </w:r>
+          </w:p>
+          <w:p>
+            <w:pPr>
+              <w:pStyle w:val="ListParagraph"/>
+              <w:ind w:left="0"/>
+              <w:rPr>
+                <w:rFonts w:asciiTheme="majorHAnsi" w:hAnsiTheme="majorHAnsi" w:cstheme="majorHAnsi"/>
+                <w:sz w:val="26"/>
+                <w:szCs w:val="26"/>
+                <w:lang w:val="en-US"/>
+              </w:rPr>
+            </w:pPr>
+          </w:p>
+        </w:tc>
+        <w:tc>
+          <w:tcPr>
+            <w:tcW w:w="5090" w:type="dxa"/>
+          </w:tcPr>
+          <w:p>
+            <w:pPr>
+              <w:pStyle w:val="ListParagraph"/>
+              <w:ind w:left="0"/>
+              <w:rPr>
+                <w:rFonts w:asciiTheme="majorHAnsi" w:hAnsiTheme="majorHAnsi" w:cstheme="majorHAnsi"/>
+                <w:sz w:val="26"/>
+                <w:szCs w:val="26"/>
+                <w:lang w:val="en-US"/>
+              </w:rPr>
+            </w:pPr>
+            <w:r>
+              <w:rPr>
+                <w:rFonts w:asciiTheme="majorHAnsi" w:hAnsiTheme="majorHAnsi" w:cstheme="majorHAnsi"/>
+                <w:sz w:val="26"/>
+                <w:szCs w:val="26"/>
+                <w:lang w:val="en-US"/>
+              </w:rPr>
+              <w:t xml:space="preserve">Requirements.doc, </w:t>
+            </w:r>
+            <w:r>
+              <w:rPr>
+                <w:rFonts w:asciiTheme="majorHAnsi" w:hAnsiTheme="majorHAnsi" w:cstheme="majorHAnsi"/>
+                <w:sz w:val="26"/>
+                <w:szCs w:val="26"/>
+                <w:lang w:val="en-US"/>
+              </w:rPr>
+              <w:t>Quanlythuvien_UseCase</w:t>
+            </w:r>
+            <w:r>
+              <w:rPr>
+                <w:rFonts w:asciiTheme="majorHAnsi" w:hAnsiTheme="majorHAnsi" w:cstheme="majorHAnsi"/>
+                <w:sz w:val="26"/>
+                <w:szCs w:val="26"/>
+                <w:lang w:val="en-US"/>
+              </w:rPr>
+              <w:t>.uml, Usecase.doc</w:t>
+            </w:r>
+          </w:p>
+          <w:p>
+            <w:pPr>
+              <w:pStyle w:val="ListParagraph"/>
+              <w:ind w:left="0"/>
+              <w:rPr>
+                <w:rFonts w:asciiTheme="majorHAnsi" w:hAnsiTheme="majorHAnsi" w:cstheme="majorHAnsi"/>
+                <w:sz w:val="26"/>
+                <w:szCs w:val="26"/>
+                <w:lang w:val="en-US"/>
+              </w:rPr>
+            </w:pPr>
+            <w:r>
+              <w:rPr>
+                <w:rFonts w:asciiTheme="majorHAnsi" w:hAnsiTheme="majorHAnsi" w:cstheme="majorHAnsi"/>
+                <w:sz w:val="26"/>
+                <w:szCs w:val="26"/>
+                <w:lang w:val="en-US"/>
+              </w:rPr>
+              <w:t>Project Plan.xls, WBS.mpp, 9_CMPlan.doc</w:t>
+            </w:r>
+          </w:p>
+        </w:tc>
+        <w:tc>
+          <w:tcPr>
+            <w:tcW w:w="2738" w:type="dxa"/>
+          </w:tcPr>
+          <w:p>
+            <w:pPr>
+              <w:pStyle w:val="ListParagraph"/>
+              <w:ind w:left="0"/>
+              <w:rPr>
+                <w:rFonts w:asciiTheme="majorHAnsi" w:hAnsiTheme="majorHAnsi" w:cstheme="majorHAnsi"/>
+                <w:sz w:val="26"/>
+                <w:szCs w:val="26"/>
+                <w:lang w:val="en-US"/>
+              </w:rPr>
+            </w:pPr>
           </w:p>
         </w:tc>
       </w:tr>
@@ -610,7 +772,7 @@
         </w:tc>
         <w:tc>
           <w:tcPr>
-            <w:tcW w:w="2976" w:type="dxa"/>
+            <w:tcW w:w="1559" w:type="dxa"/>
           </w:tcPr>
           <w:p>
             <w:pPr>
@@ -634,7 +796,7 @@
         </w:tc>
         <w:tc>
           <w:tcPr>
-            <w:tcW w:w="6379" w:type="dxa"/>
+            <w:tcW w:w="4407" w:type="dxa"/>
           </w:tcPr>
           <w:p>
             <w:pPr>
@@ -670,19 +832,46 @@
         </w:tc>
         <w:tc>
           <w:tcPr>
-            <w:tcW w:w="4394" w:type="dxa"/>
-          </w:tcPr>
-          <w:p>
-            <w:pPr>
-              <w:pStyle w:val="ListParagraph"/>
-              <w:ind w:left="0"/>
-              <w:rPr>
-                <w:rFonts w:asciiTheme="majorHAnsi" w:hAnsiTheme="majorHAnsi" w:cstheme="majorHAnsi"/>
-                <w:sz w:val="26"/>
-                <w:szCs w:val="26"/>
-                <w:lang w:val="en-US"/>
-              </w:rPr>
-            </w:pPr>
+            <w:tcW w:w="5090" w:type="dxa"/>
+          </w:tcPr>
+          <w:p>
+            <w:pPr>
+              <w:pStyle w:val="ListParagraph"/>
+              <w:ind w:left="0"/>
+              <w:rPr>
+                <w:rFonts w:asciiTheme="majorHAnsi" w:hAnsiTheme="majorHAnsi" w:cstheme="majorHAnsi"/>
+                <w:sz w:val="26"/>
+                <w:szCs w:val="26"/>
+                <w:lang w:val="en-US"/>
+              </w:rPr>
+            </w:pPr>
+            <w:r>
+              <w:rPr>
+                <w:rFonts w:asciiTheme="majorHAnsi" w:hAnsiTheme="majorHAnsi" w:cstheme="majorHAnsi"/>
+                <w:sz w:val="26"/>
+                <w:szCs w:val="26"/>
+                <w:lang w:val="en-US"/>
+              </w:rPr>
+              <w:t xml:space="preserve">Requirements.doc, </w:t>
+            </w:r>
+            <w:r>
+              <w:rPr>
+                <w:rFonts w:asciiTheme="majorHAnsi" w:hAnsiTheme="majorHAnsi" w:cstheme="majorHAnsi"/>
+                <w:sz w:val="26"/>
+                <w:szCs w:val="26"/>
+                <w:lang w:val="en-US"/>
+              </w:rPr>
+              <w:t>Quanlythuvien_UseCase</w:t>
+            </w:r>
+            <w:r>
+              <w:rPr>
+                <w:rFonts w:asciiTheme="majorHAnsi" w:hAnsiTheme="majorHAnsi" w:cstheme="majorHAnsi"/>
+                <w:sz w:val="26"/>
+                <w:szCs w:val="26"/>
+                <w:lang w:val="en-US"/>
+              </w:rPr>
+              <w:t xml:space="preserve">.uml, Usecase.doc, </w:t>
+            </w:r>
             <w:r>
               <w:rPr>
                 <w:rFonts w:asciiTheme="majorHAnsi" w:hAnsiTheme="majorHAnsi" w:cstheme="majorHAnsi"/>
@@ -699,7 +888,7 @@
                 <w:szCs w:val="26"/>
                 <w:lang w:val="en-US"/>
               </w:rPr>
-              <w:t>.doc, HoSoThietKeGiaoDien.doc,</w:t>
+              <w:t>.doc, WBS.mpp, HoSoThietKeGiaoDien.doc,</w:t>
             </w:r>
             <w:r>
               <w:t xml:space="preserve"> </w:t>
@@ -713,6 +902,23 @@
               </w:rPr>
               <w:t>MauThietKeGiaoDien.vsd</w:t>
             </w:r>
+          </w:p>
+        </w:tc>
+        <w:tc>
+          <w:tcPr>
+            <w:tcW w:w="2738" w:type="dxa"/>
+          </w:tcPr>
+          <w:p>
+            <w:pPr>
+              <w:pStyle w:val="ListParagraph"/>
+              <w:ind w:left="0"/>
+              <w:rPr>
+                <w:rFonts w:asciiTheme="majorHAnsi" w:hAnsiTheme="majorHAnsi" w:cstheme="majorHAnsi"/>
+                <w:sz w:val="26"/>
+                <w:szCs w:val="26"/>
+                <w:lang w:val="en-US"/>
+              </w:rPr>
+            </w:pPr>
           </w:p>
         </w:tc>
       </w:tr>
@@ -739,13 +945,14 @@
                 <w:szCs w:val="26"/>
                 <w:lang w:val="en-US"/>
               </w:rPr>
+              <w:lastRenderedPageBreak/>
               <w:t>5</w:t>
             </w:r>
           </w:p>
         </w:tc>
         <w:tc>
           <w:tcPr>
-            <w:tcW w:w="2976" w:type="dxa"/>
+            <w:tcW w:w="1559" w:type="dxa"/>
           </w:tcPr>
           <w:p>
             <w:pPr>
@@ -780,7 +987,7 @@
         </w:tc>
         <w:tc>
           <w:tcPr>
-            <w:tcW w:w="6379" w:type="dxa"/>
+            <w:tcW w:w="4407" w:type="dxa"/>
           </w:tcPr>
           <w:p>
             <w:pPr>
@@ -804,64 +1011,129 @@
         </w:tc>
         <w:tc>
           <w:tcPr>
-            <w:tcW w:w="4394" w:type="dxa"/>
-          </w:tcPr>
-          <w:p>
-            <w:pPr>
-              <w:pStyle w:val="ListParagraph"/>
-              <w:ind w:left="0"/>
-              <w:rPr>
-                <w:rFonts w:asciiTheme="majorHAnsi" w:hAnsiTheme="majorHAnsi" w:cstheme="majorHAnsi"/>
-                <w:sz w:val="26"/>
-                <w:szCs w:val="26"/>
-                <w:lang w:val="fr-FR"/>
-              </w:rPr>
-            </w:pPr>
-            <w:r>
-              <w:rPr>
-                <w:rFonts w:asciiTheme="majorHAnsi" w:hAnsiTheme="majorHAnsi" w:cstheme="majorHAnsi"/>
-                <w:sz w:val="26"/>
-                <w:szCs w:val="26"/>
-                <w:lang w:val="fr-FR"/>
-              </w:rPr>
-              <w:t xml:space="preserve">Quanlythuvien.mdb, </w:t>
-            </w:r>
-            <w:r>
-              <w:rPr>
-                <w:rFonts w:asciiTheme="majorHAnsi" w:hAnsiTheme="majorHAnsi" w:cstheme="majorHAnsi"/>
-                <w:sz w:val="26"/>
-                <w:szCs w:val="26"/>
-                <w:lang w:val="fr-FR"/>
-              </w:rPr>
-              <w:t>S</w:t>
-            </w:r>
-            <w:r>
-              <w:rPr>
-                <w:rFonts w:asciiTheme="majorHAnsi" w:hAnsiTheme="majorHAnsi" w:cstheme="majorHAnsi"/>
-                <w:sz w:val="26"/>
-                <w:szCs w:val="26"/>
-                <w:lang w:val="fr-FR"/>
-              </w:rPr>
-              <w:t xml:space="preserve">ource </w:t>
-            </w:r>
-            <w:r>
-              <w:rPr>
-                <w:rFonts w:asciiTheme="majorHAnsi" w:hAnsiTheme="majorHAnsi" w:cstheme="majorHAnsi"/>
-                <w:sz w:val="26"/>
-                <w:szCs w:val="26"/>
-                <w:lang w:val="fr-FR"/>
-              </w:rPr>
-              <w:t>C</w:t>
-            </w:r>
-            <w:r>
-              <w:rPr>
-                <w:rFonts w:asciiTheme="majorHAnsi" w:hAnsiTheme="majorHAnsi" w:cstheme="majorHAnsi"/>
-                <w:sz w:val="26"/>
-                <w:szCs w:val="26"/>
-                <w:lang w:val="fr-FR"/>
-              </w:rPr>
-              <w:t>ode</w:t>
-            </w:r>
+            <w:tcW w:w="5090" w:type="dxa"/>
+          </w:tcPr>
+          <w:p>
+            <w:pPr>
+              <w:pStyle w:val="ListParagraph"/>
+              <w:ind w:left="0"/>
+              <w:rPr>
+                <w:rFonts w:asciiTheme="majorHAnsi" w:hAnsiTheme="majorHAnsi" w:cstheme="majorHAnsi"/>
+                <w:sz w:val="26"/>
+                <w:szCs w:val="26"/>
+                <w:lang w:val="en-US"/>
+              </w:rPr>
+            </w:pPr>
+            <w:r>
+              <w:rPr>
+                <w:rFonts w:asciiTheme="majorHAnsi" w:hAnsiTheme="majorHAnsi" w:cstheme="majorHAnsi"/>
+                <w:sz w:val="26"/>
+                <w:szCs w:val="26"/>
+                <w:lang w:val="en-US"/>
+              </w:rPr>
+              <w:t xml:space="preserve">Requirements.doc, </w:t>
+            </w:r>
+            <w:r>
+              <w:rPr>
+                <w:rFonts w:asciiTheme="majorHAnsi" w:hAnsiTheme="majorHAnsi" w:cstheme="majorHAnsi"/>
+                <w:sz w:val="26"/>
+                <w:szCs w:val="26"/>
+                <w:lang w:val="en-US"/>
+              </w:rPr>
+              <w:t>Quanlythuvien_UseCase</w:t>
+            </w:r>
+            <w:r>
+              <w:rPr>
+                <w:rFonts w:asciiTheme="majorHAnsi" w:hAnsiTheme="majorHAnsi" w:cstheme="majorHAnsi"/>
+                <w:sz w:val="26"/>
+                <w:szCs w:val="26"/>
+                <w:lang w:val="en-US"/>
+              </w:rPr>
+              <w:t xml:space="preserve">.uml, Usecase.doc, </w:t>
+            </w:r>
+            <w:r>
+              <w:rPr>
+                <w:rFonts w:asciiTheme="majorHAnsi" w:hAnsiTheme="majorHAnsi" w:cstheme="majorHAnsi"/>
+                <w:sz w:val="26"/>
+                <w:szCs w:val="26"/>
+                <w:lang w:val="en-US"/>
+              </w:rPr>
+              <w:t>HoSoThietKeDuLieu</w:t>
+            </w:r>
+            <w:r>
+              <w:rPr>
+                <w:rFonts w:asciiTheme="majorHAnsi" w:hAnsiTheme="majorHAnsi" w:cstheme="majorHAnsi"/>
+                <w:sz w:val="26"/>
+                <w:szCs w:val="26"/>
+                <w:lang w:val="en-US"/>
+              </w:rPr>
+              <w:t>.doc, WBS.mpp, HoSoThietKeGiaoDien.doc,</w:t>
+            </w:r>
+            <w:r>
+              <w:t xml:space="preserve"> </w:t>
+            </w:r>
+            <w:r>
+              <w:rPr>
+                <w:rFonts w:asciiTheme="majorHAnsi" w:hAnsiTheme="majorHAnsi" w:cstheme="majorHAnsi"/>
+                <w:sz w:val="26"/>
+                <w:szCs w:val="26"/>
+                <w:lang w:val="en-US"/>
+              </w:rPr>
+              <w:t>MauThietKeGiaoDien.vsd</w:t>
+            </w:r>
+            <w:r>
+              <w:rPr>
+                <w:rFonts w:asciiTheme="majorHAnsi" w:hAnsiTheme="majorHAnsi" w:cstheme="majorHAnsi"/>
+                <w:sz w:val="26"/>
+                <w:szCs w:val="26"/>
+                <w:lang w:val="en-US"/>
+              </w:rPr>
+              <w:t xml:space="preserve">, </w:t>
+            </w:r>
+            <w:r>
+              <w:rPr>
+                <w:rFonts w:asciiTheme="majorHAnsi" w:hAnsiTheme="majorHAnsi" w:cstheme="majorHAnsi"/>
+                <w:sz w:val="26"/>
+                <w:szCs w:val="26"/>
+                <w:lang w:val="en-US"/>
+              </w:rPr>
+              <w:t>Quanlythuvien.mdb, S</w:t>
+            </w:r>
+            <w:r>
+              <w:rPr>
+                <w:rFonts w:asciiTheme="majorHAnsi" w:hAnsiTheme="majorHAnsi" w:cstheme="majorHAnsi"/>
+                <w:sz w:val="26"/>
+                <w:szCs w:val="26"/>
+                <w:lang w:val="en-US"/>
+              </w:rPr>
+              <w:t>ource</w:t>
+            </w:r>
+            <w:r>
+              <w:rPr>
+                <w:rFonts w:asciiTheme="majorHAnsi" w:hAnsiTheme="majorHAnsi" w:cstheme="majorHAnsi"/>
+                <w:sz w:val="26"/>
+                <w:szCs w:val="26"/>
+                <w:lang w:val="en-US"/>
+              </w:rPr>
+              <w:t>Code</w:t>
+            </w:r>
+          </w:p>
+        </w:tc>
+        <w:tc>
+          <w:tcPr>
+            <w:tcW w:w="2738" w:type="dxa"/>
+          </w:tcPr>
+          <w:p>
+            <w:pPr>
+              <w:pStyle w:val="ListParagraph"/>
+              <w:ind w:left="0"/>
+              <w:rPr>
+                <w:rFonts w:asciiTheme="majorHAnsi" w:hAnsiTheme="majorHAnsi" w:cstheme="majorHAnsi"/>
+                <w:sz w:val="26"/>
+                <w:szCs w:val="26"/>
+                <w:lang w:val="en-US"/>
+              </w:rPr>
+            </w:pPr>
           </w:p>
         </w:tc>
       </w:tr>
@@ -894,7 +1166,7 @@
         </w:tc>
         <w:tc>
           <w:tcPr>
-            <w:tcW w:w="2976" w:type="dxa"/>
+            <w:tcW w:w="1559" w:type="dxa"/>
           </w:tcPr>
           <w:p>
             <w:pPr>
@@ -930,7 +1202,7 @@
         </w:tc>
         <w:tc>
           <w:tcPr>
-            <w:tcW w:w="6379" w:type="dxa"/>
+            <w:tcW w:w="4407" w:type="dxa"/>
           </w:tcPr>
           <w:p>
             <w:pPr>
@@ -954,7 +1226,7 @@
         </w:tc>
         <w:tc>
           <w:tcPr>
-            <w:tcW w:w="4394" w:type="dxa"/>
+            <w:tcW w:w="5090" w:type="dxa"/>
           </w:tcPr>
           <w:p>
             <w:pPr>
@@ -1044,25 +1316,7 @@
                 <w:szCs w:val="26"/>
                 <w:lang w:val="en-US"/>
               </w:rPr>
-              <w:t>S</w:t>
-            </w:r>
-            <w:r>
-              <w:rPr>
-                <w:rFonts w:asciiTheme="majorHAnsi" w:hAnsiTheme="majorHAnsi" w:cstheme="majorHAnsi"/>
-                <w:sz w:val="26"/>
-                <w:szCs w:val="26"/>
-                <w:lang w:val="en-US"/>
-              </w:rPr>
-              <w:t xml:space="preserve">ource </w:t>
-            </w:r>
-            <w:r>
-              <w:rPr>
-                <w:rFonts w:asciiTheme="majorHAnsi" w:hAnsiTheme="majorHAnsi" w:cstheme="majorHAnsi"/>
-                <w:sz w:val="26"/>
-                <w:szCs w:val="26"/>
-                <w:lang w:val="en-US"/>
-              </w:rPr>
-              <w:t>C</w:t>
+              <w:t>SourceC</w:t>
             </w:r>
             <w:r>
               <w:rPr>
@@ -1073,6 +1327,30 @@
               </w:rPr>
               <w:t>ode</w:t>
             </w:r>
+            <w:r>
+              <w:rPr>
+                <w:rFonts w:asciiTheme="majorHAnsi" w:hAnsiTheme="majorHAnsi" w:cstheme="majorHAnsi"/>
+                <w:sz w:val="26"/>
+                <w:szCs w:val="26"/>
+                <w:lang w:val="en-US"/>
+              </w:rPr>
+              <w:t>, Release</w:t>
+            </w:r>
+          </w:p>
+        </w:tc>
+        <w:tc>
+          <w:tcPr>
+            <w:tcW w:w="2738" w:type="dxa"/>
+          </w:tcPr>
+          <w:p>
+            <w:pPr>
+              <w:rPr>
+                <w:rFonts w:asciiTheme="majorHAnsi" w:hAnsiTheme="majorHAnsi" w:cstheme="majorHAnsi"/>
+                <w:sz w:val="26"/>
+                <w:szCs w:val="26"/>
+                <w:lang w:val="en-US"/>
+              </w:rPr>
+            </w:pPr>
           </w:p>
         </w:tc>
       </w:tr>
@@ -1105,7 +1383,7 @@
         </w:tc>
         <w:tc>
           <w:tcPr>
-            <w:tcW w:w="2976" w:type="dxa"/>
+            <w:tcW w:w="1559" w:type="dxa"/>
           </w:tcPr>
           <w:p>
             <w:pPr>
@@ -1129,7 +1407,7 @@
         </w:tc>
         <w:tc>
           <w:tcPr>
-            <w:tcW w:w="6379" w:type="dxa"/>
+            <w:tcW w:w="4407" w:type="dxa"/>
           </w:tcPr>
           <w:p>
             <w:pPr>
@@ -1164,25 +1442,118 @@
         </w:tc>
         <w:tc>
           <w:tcPr>
-            <w:tcW w:w="4394" w:type="dxa"/>
-          </w:tcPr>
-          <w:p>
-            <w:pPr>
-              <w:rPr>
-                <w:rFonts w:asciiTheme="majorHAnsi" w:hAnsiTheme="majorHAnsi" w:cstheme="majorHAnsi"/>
-                <w:sz w:val="26"/>
-                <w:szCs w:val="26"/>
-                <w:lang w:val="en-US"/>
-              </w:rPr>
-            </w:pPr>
-            <w:r>
-              <w:rPr>
-                <w:rFonts w:asciiTheme="majorHAnsi" w:hAnsiTheme="majorHAnsi" w:cstheme="majorHAnsi"/>
-                <w:sz w:val="26"/>
-                <w:szCs w:val="26"/>
-                <w:lang w:val="en-US"/>
-              </w:rPr>
-              <w:t>T</w:t>
+            <w:tcW w:w="5090" w:type="dxa"/>
+          </w:tcPr>
+          <w:p>
+            <w:pPr>
+              <w:rPr>
+                <w:rFonts w:asciiTheme="majorHAnsi" w:hAnsiTheme="majorHAnsi" w:cstheme="majorHAnsi"/>
+                <w:sz w:val="26"/>
+                <w:szCs w:val="26"/>
+                <w:lang w:val="en-US"/>
+              </w:rPr>
+            </w:pPr>
+            <w:r>
+              <w:rPr>
+                <w:rFonts w:asciiTheme="majorHAnsi" w:hAnsiTheme="majorHAnsi" w:cstheme="majorHAnsi"/>
+                <w:sz w:val="26"/>
+                <w:szCs w:val="26"/>
+                <w:lang w:val="en-US"/>
+              </w:rPr>
+              <w:t xml:space="preserve">Requirements.doc, </w:t>
+            </w:r>
+            <w:r>
+              <w:rPr>
+                <w:rFonts w:asciiTheme="majorHAnsi" w:hAnsiTheme="majorHAnsi" w:cstheme="majorHAnsi"/>
+                <w:sz w:val="26"/>
+                <w:szCs w:val="26"/>
+                <w:lang w:val="en-US"/>
+              </w:rPr>
+              <w:t>Quanlythuvien_UseCase</w:t>
+            </w:r>
+            <w:r>
+              <w:rPr>
+                <w:rFonts w:asciiTheme="majorHAnsi" w:hAnsiTheme="majorHAnsi" w:cstheme="majorHAnsi"/>
+                <w:sz w:val="26"/>
+                <w:szCs w:val="26"/>
+                <w:lang w:val="en-US"/>
+              </w:rPr>
+              <w:t xml:space="preserve">.uml, Usecase.doc, </w:t>
+            </w:r>
+            <w:r>
+              <w:rPr>
+                <w:rFonts w:asciiTheme="majorHAnsi" w:hAnsiTheme="majorHAnsi" w:cstheme="majorHAnsi"/>
+                <w:sz w:val="26"/>
+                <w:szCs w:val="26"/>
+                <w:lang w:val="en-US"/>
+              </w:rPr>
+              <w:t>HoSoThietKeDuLieu</w:t>
+            </w:r>
+            <w:r>
+              <w:rPr>
+                <w:rFonts w:asciiTheme="majorHAnsi" w:hAnsiTheme="majorHAnsi" w:cstheme="majorHAnsi"/>
+                <w:sz w:val="26"/>
+                <w:szCs w:val="26"/>
+                <w:lang w:val="en-US"/>
+              </w:rPr>
+              <w:t>.doc, WBS.mpp, HoSoThietKeGiaoDien.doc,</w:t>
+            </w:r>
+            <w:r>
+              <w:t xml:space="preserve"> </w:t>
+            </w:r>
+            <w:r>
+              <w:rPr>
+                <w:rFonts w:asciiTheme="majorHAnsi" w:hAnsiTheme="majorHAnsi" w:cstheme="majorHAnsi"/>
+                <w:sz w:val="26"/>
+                <w:szCs w:val="26"/>
+                <w:lang w:val="en-US"/>
+              </w:rPr>
+              <w:t>MauThietKeGiaoDien.vsd</w:t>
+            </w:r>
+            <w:r>
+              <w:rPr>
+                <w:rFonts w:asciiTheme="majorHAnsi" w:hAnsiTheme="majorHAnsi" w:cstheme="majorHAnsi"/>
+                <w:sz w:val="26"/>
+                <w:szCs w:val="26"/>
+                <w:lang w:val="en-US"/>
+              </w:rPr>
+              <w:t xml:space="preserve">, </w:t>
+            </w:r>
+            <w:r>
+              <w:rPr>
+                <w:rFonts w:asciiTheme="majorHAnsi" w:hAnsiTheme="majorHAnsi" w:cstheme="majorHAnsi"/>
+                <w:sz w:val="26"/>
+                <w:szCs w:val="26"/>
+                <w:lang w:val="en-US"/>
+              </w:rPr>
+              <w:t>Quanlythuvien.mdb, S</w:t>
+            </w:r>
+            <w:r>
+              <w:rPr>
+                <w:rFonts w:asciiTheme="majorHAnsi" w:hAnsiTheme="majorHAnsi" w:cstheme="majorHAnsi"/>
+                <w:sz w:val="26"/>
+                <w:szCs w:val="26"/>
+                <w:lang w:val="en-US"/>
+              </w:rPr>
+              <w:t>ource</w:t>
+            </w:r>
+            <w:r>
+              <w:rPr>
+                <w:rFonts w:asciiTheme="majorHAnsi" w:hAnsiTheme="majorHAnsi" w:cstheme="majorHAnsi"/>
+                <w:sz w:val="26"/>
+                <w:szCs w:val="26"/>
+                <w:lang w:val="en-US"/>
+              </w:rPr>
+              <w:t>Code</w:t>
+            </w:r>
+            <w:r>
+              <w:rPr>
+                <w:rFonts w:asciiTheme="majorHAnsi" w:hAnsiTheme="majorHAnsi" w:cstheme="majorHAnsi"/>
+                <w:sz w:val="26"/>
+                <w:szCs w:val="26"/>
+                <w:lang w:val="en-US"/>
+              </w:rPr>
+              <w:t>, T</w:t>
             </w:r>
             <w:r>
               <w:rPr>
@@ -1221,6 +1592,21 @@
               <w:t>.doc</w:t>
             </w:r>
           </w:p>
+          <w:p>
+            <w:pPr>
+              <w:rPr>
+                <w:rFonts w:asciiTheme="majorHAnsi" w:hAnsiTheme="majorHAnsi" w:cstheme="majorHAnsi"/>
+                <w:sz w:val="26"/>
+                <w:szCs w:val="26"/>
+                <w:lang w:val="en-US"/>
+              </w:rPr>
+            </w:pPr>
+          </w:p>
+        </w:tc>
+        <w:tc>
+          <w:tcPr>
+            <w:tcW w:w="2738" w:type="dxa"/>
+          </w:tcPr>
           <w:p>
             <w:pPr>
               <w:rPr>
@@ -1262,7 +1648,7 @@
         </w:tc>
         <w:tc>
           <w:tcPr>
-            <w:tcW w:w="2976" w:type="dxa"/>
+            <w:tcW w:w="1559" w:type="dxa"/>
           </w:tcPr>
           <w:p>
             <w:pPr>
@@ -1286,7 +1672,7 @@
         </w:tc>
         <w:tc>
           <w:tcPr>
-            <w:tcW w:w="6379" w:type="dxa"/>
+            <w:tcW w:w="4407" w:type="dxa"/>
           </w:tcPr>
           <w:p>
             <w:pPr>
@@ -1319,26 +1705,41 @@
         </w:tc>
         <w:tc>
           <w:tcPr>
-            <w:tcW w:w="4394" w:type="dxa"/>
-          </w:tcPr>
-          <w:p>
-            <w:pPr>
-              <w:rPr>
-                <w:rFonts w:asciiTheme="majorHAnsi" w:hAnsiTheme="majorHAnsi" w:cstheme="majorHAnsi"/>
-                <w:sz w:val="26"/>
-                <w:szCs w:val="26"/>
-                <w:lang w:val="en-US"/>
-              </w:rPr>
-            </w:pPr>
-            <w:r>
-              <w:rPr>
-                <w:rFonts w:asciiTheme="majorHAnsi" w:hAnsiTheme="majorHAnsi" w:cstheme="majorHAnsi"/>
-                <w:sz w:val="26"/>
-                <w:szCs w:val="26"/>
-                <w:lang w:val="en-US"/>
-              </w:rPr>
-              <w:t>Setup.msi</w:t>
-            </w:r>
+            <w:tcW w:w="5090" w:type="dxa"/>
+          </w:tcPr>
+          <w:p>
+            <w:pPr>
+              <w:rPr>
+                <w:rFonts w:asciiTheme="majorHAnsi" w:hAnsiTheme="majorHAnsi" w:cstheme="majorHAnsi"/>
+                <w:sz w:val="26"/>
+                <w:szCs w:val="26"/>
+                <w:lang w:val="en-US"/>
+              </w:rPr>
+            </w:pPr>
+            <w:r>
+              <w:rPr>
+                <w:rFonts w:asciiTheme="majorHAnsi" w:hAnsiTheme="majorHAnsi" w:cstheme="majorHAnsi"/>
+                <w:sz w:val="26"/>
+                <w:szCs w:val="26"/>
+                <w:lang w:val="en-US"/>
+              </w:rPr>
+              <w:t>Release, Setup.msi</w:t>
+            </w:r>
+          </w:p>
+        </w:tc>
+        <w:tc>
+          <w:tcPr>
+            <w:tcW w:w="2738" w:type="dxa"/>
+          </w:tcPr>
+          <w:p>
+            <w:pPr>
+              <w:rPr>
+                <w:rFonts w:asciiTheme="majorHAnsi" w:hAnsiTheme="majorHAnsi" w:cstheme="majorHAnsi"/>
+                <w:sz w:val="26"/>
+                <w:szCs w:val="26"/>
+                <w:lang w:val="en-US"/>
+              </w:rPr>
+            </w:pPr>
           </w:p>
         </w:tc>
       </w:tr>
@@ -2355,6 +2756,7 @@
   <w:style w:type="paragraph" w:default="1" w:styleId="Normal">
     <w:name w:val="Normal"/>
     <w:qFormat/>
+    <w:rsid w:val="00D753FE"/>
   </w:style>
   <w:style w:type="character" w:default="1" w:styleId="DefaultParagraphFont">
     <w:name w:val="Default Paragraph Font"/>

</xml_diff>

<commit_message>
Cập nhật phần tiến trình quản lý ứng với mỗi mẫu cấu hình
</commit_message>
<xml_diff>
--- a/CM_Plan/Phrases.docx
+++ b/CM_Plan/Phrases.docx
@@ -74,9 +74,9 @@
       <w:tblGrid>
         <w:gridCol w:w="710"/>
         <w:gridCol w:w="1559"/>
-        <w:gridCol w:w="4407"/>
-        <w:gridCol w:w="5090"/>
-        <w:gridCol w:w="2738"/>
+        <w:gridCol w:w="3402"/>
+        <w:gridCol w:w="3685"/>
+        <w:gridCol w:w="5148"/>
       </w:tblGrid>
       <w:tr>
         <w:tc>
@@ -143,7 +143,7 @@
         </w:tc>
         <w:tc>
           <w:tcPr>
-            <w:tcW w:w="4407" w:type="dxa"/>
+            <w:tcW w:w="3402" w:type="dxa"/>
             <w:shd w:val="clear" w:color="auto" w:fill="0070C0"/>
           </w:tcPr>
           <w:p>
@@ -174,7 +174,7 @@
         </w:tc>
         <w:tc>
           <w:tcPr>
-            <w:tcW w:w="5090" w:type="dxa"/>
+            <w:tcW w:w="3685" w:type="dxa"/>
             <w:shd w:val="clear" w:color="auto" w:fill="0070C0"/>
           </w:tcPr>
           <w:p>
@@ -205,7 +205,7 @@
         </w:tc>
         <w:tc>
           <w:tcPr>
-            <w:tcW w:w="2738" w:type="dxa"/>
+            <w:tcW w:w="5148" w:type="dxa"/>
             <w:shd w:val="clear" w:color="auto" w:fill="0070C0"/>
           </w:tcPr>
           <w:p>
@@ -302,7 +302,7 @@
         </w:tc>
         <w:tc>
           <w:tcPr>
-            <w:tcW w:w="4407" w:type="dxa"/>
+            <w:tcW w:w="3402" w:type="dxa"/>
           </w:tcPr>
           <w:p>
             <w:pPr>
@@ -340,7 +340,7 @@
         </w:tc>
         <w:tc>
           <w:tcPr>
-            <w:tcW w:w="5090" w:type="dxa"/>
+            <w:tcW w:w="3685" w:type="dxa"/>
           </w:tcPr>
           <w:p>
             <w:pPr>
@@ -378,7 +378,7 @@
         </w:tc>
         <w:tc>
           <w:tcPr>
-            <w:tcW w:w="2738" w:type="dxa"/>
+            <w:tcW w:w="5148" w:type="dxa"/>
           </w:tcPr>
           <w:p>
             <w:pPr>
@@ -391,6 +391,15 @@
                 <w:lang w:val="en-US"/>
               </w:rPr>
             </w:pPr>
+            <w:r>
+              <w:rPr>
+                <w:rFonts w:asciiTheme="majorHAnsi" w:hAnsiTheme="majorHAnsi" w:cstheme="majorHAnsi"/>
+                <w:sz w:val="26"/>
+                <w:szCs w:val="26"/>
+                <w:lang w:val="en-US"/>
+              </w:rPr>
+              <w:t>Sau khi xác định được các yêu cầu phần mềm, nhóm viết tài liệu miêu tả về các yêu cầu đó. Sau đó, trình cho PM xem. Nếu PM đồng ý thì đưa tài liệu này lên thùng chứa cho các thành viên khác xem. Nếu có gì chưa đúng thì nhóm chỉnh sửa lại cho đúng và đưa lên thùng chứa</w:t>
+            </w:r>
           </w:p>
         </w:tc>
       </w:tr>
@@ -459,7 +468,7 @@
         </w:tc>
         <w:tc>
           <w:tcPr>
-            <w:tcW w:w="4407" w:type="dxa"/>
+            <w:tcW w:w="3402" w:type="dxa"/>
           </w:tcPr>
           <w:p>
             <w:pPr>
@@ -497,7 +506,7 @@
         </w:tc>
         <w:tc>
           <w:tcPr>
-            <w:tcW w:w="5090" w:type="dxa"/>
+            <w:tcW w:w="3685" w:type="dxa"/>
           </w:tcPr>
           <w:p>
             <w:pPr>
@@ -541,19 +550,115 @@
         </w:tc>
         <w:tc>
           <w:tcPr>
-            <w:tcW w:w="2738" w:type="dxa"/>
-          </w:tcPr>
-          <w:p>
-            <w:pPr>
-              <w:pStyle w:val="ListParagraph"/>
-              <w:ind w:left="0"/>
-              <w:rPr>
-                <w:rFonts w:asciiTheme="majorHAnsi" w:hAnsiTheme="majorHAnsi" w:cstheme="majorHAnsi"/>
-                <w:sz w:val="26"/>
-                <w:szCs w:val="26"/>
-                <w:lang w:val="en-US"/>
-              </w:rPr>
-            </w:pPr>
+            <w:tcW w:w="5148" w:type="dxa"/>
+          </w:tcPr>
+          <w:p>
+            <w:pPr>
+              <w:pStyle w:val="ListParagraph"/>
+              <w:ind w:left="0"/>
+              <w:rPr>
+                <w:rFonts w:asciiTheme="majorHAnsi" w:hAnsiTheme="majorHAnsi" w:cstheme="majorHAnsi"/>
+                <w:sz w:val="26"/>
+                <w:szCs w:val="26"/>
+                <w:lang w:val="en-US"/>
+              </w:rPr>
+            </w:pPr>
+            <w:r>
+              <w:rPr>
+                <w:rFonts w:asciiTheme="majorHAnsi" w:hAnsiTheme="majorHAnsi" w:cstheme="majorHAnsi"/>
+                <w:b/>
+                <w:sz w:val="26"/>
+                <w:szCs w:val="26"/>
+                <w:lang w:val="en-US"/>
+              </w:rPr>
+              <w:t>Requirements.doc</w:t>
+            </w:r>
+            <w:r>
+              <w:rPr>
+                <w:rFonts w:asciiTheme="majorHAnsi" w:hAnsiTheme="majorHAnsi" w:cstheme="majorHAnsi"/>
+                <w:sz w:val="26"/>
+                <w:szCs w:val="26"/>
+                <w:lang w:val="en-US"/>
+              </w:rPr>
+              <w:t>: từ tài liệu miêu tả yêu cầu phần mềm, nhóm phân tích xem các yêu cầu nào hợp lý, không hợp lý. Sau đó viết báo cáo</w:t>
+            </w:r>
+            <w:r>
+              <w:rPr>
+                <w:rFonts w:asciiTheme="majorHAnsi" w:hAnsiTheme="majorHAnsi" w:cstheme="majorHAnsi"/>
+                <w:sz w:val="26"/>
+                <w:szCs w:val="26"/>
+                <w:lang w:val="en-US"/>
+              </w:rPr>
+              <w:t xml:space="preserve">, đưa cho PM kiểm tra lại </w:t>
+            </w:r>
+            <w:r>
+              <w:rPr>
+                <w:rFonts w:asciiTheme="majorHAnsi" w:hAnsiTheme="majorHAnsi" w:cstheme="majorHAnsi"/>
+                <w:sz w:val="26"/>
+                <w:szCs w:val="26"/>
+                <w:lang w:val="en-US"/>
+              </w:rPr>
+              <w:t>và đưa lên thùng chứa cho tất cả thành viên trong nhóm xem. Mẫu cấu hình này được dùng trong các pha khác</w:t>
+            </w:r>
+          </w:p>
+          <w:p>
+            <w:pPr>
+              <w:pStyle w:val="ListParagraph"/>
+              <w:ind w:left="0"/>
+              <w:rPr>
+                <w:rFonts w:asciiTheme="majorHAnsi" w:hAnsiTheme="majorHAnsi" w:cstheme="majorHAnsi"/>
+                <w:sz w:val="26"/>
+                <w:szCs w:val="26"/>
+                <w:lang w:val="en-US"/>
+              </w:rPr>
+            </w:pPr>
+            <w:r>
+              <w:rPr>
+                <w:rFonts w:asciiTheme="majorHAnsi" w:hAnsiTheme="majorHAnsi" w:cstheme="majorHAnsi"/>
+                <w:b/>
+                <w:sz w:val="26"/>
+                <w:szCs w:val="26"/>
+                <w:lang w:val="en-US"/>
+              </w:rPr>
+              <w:t>Quanlythuvien_UseCase.uml</w:t>
+            </w:r>
+            <w:r>
+              <w:rPr>
+                <w:rFonts w:asciiTheme="majorHAnsi" w:hAnsiTheme="majorHAnsi" w:cstheme="majorHAnsi"/>
+                <w:sz w:val="26"/>
+                <w:szCs w:val="26"/>
+                <w:lang w:val="en-US"/>
+              </w:rPr>
+              <w:t>: từ Requirements.doc, nhóm vẽ sơ đồ Usecase bằng chương trình StarUml, và miêu tả chi tiết về sơ đồ tr</w:t>
+            </w:r>
+            <w:r>
+              <w:rPr>
+                <w:rFonts w:asciiTheme="majorHAnsi" w:hAnsiTheme="majorHAnsi" w:cstheme="majorHAnsi"/>
+                <w:sz w:val="26"/>
+                <w:szCs w:val="26"/>
+                <w:lang w:val="en-US"/>
+              </w:rPr>
+              <w:t xml:space="preserve">ong file </w:t>
+            </w:r>
+            <w:r>
+              <w:rPr>
+                <w:rFonts w:asciiTheme="majorHAnsi" w:hAnsiTheme="majorHAnsi" w:cstheme="majorHAnsi"/>
+                <w:b/>
+                <w:sz w:val="26"/>
+                <w:szCs w:val="26"/>
+                <w:lang w:val="en-US"/>
+              </w:rPr>
+              <w:t>Usecase.doc</w:t>
+            </w:r>
+            <w:r>
+              <w:rPr>
+                <w:rFonts w:asciiTheme="majorHAnsi" w:hAnsiTheme="majorHAnsi" w:cstheme="majorHAnsi"/>
+                <w:sz w:val="26"/>
+                <w:szCs w:val="26"/>
+                <w:lang w:val="en-US"/>
+              </w:rPr>
+              <w:t>. Sau đó đưa cho PM xem xét rồi đưa lên thùng chứa cho các thành viên trong nhóm xem. Mẫu cấu hình này được dùng trong các pha khác</w:t>
+            </w:r>
           </w:p>
         </w:tc>
       </w:tr>
@@ -624,64 +729,75 @@
         </w:tc>
         <w:tc>
           <w:tcPr>
-            <w:tcW w:w="4407" w:type="dxa"/>
-          </w:tcPr>
-          <w:p>
-            <w:pPr>
-              <w:pStyle w:val="ListParagraph"/>
-              <w:ind w:left="0"/>
-              <w:rPr>
-                <w:rFonts w:asciiTheme="majorHAnsi" w:hAnsiTheme="majorHAnsi" w:cstheme="majorHAnsi"/>
-                <w:sz w:val="26"/>
-                <w:szCs w:val="26"/>
-                <w:lang w:val="en-US"/>
-              </w:rPr>
-            </w:pPr>
-            <w:r>
-              <w:rPr>
-                <w:rFonts w:asciiTheme="majorHAnsi" w:hAnsiTheme="majorHAnsi" w:cstheme="majorHAnsi"/>
-                <w:sz w:val="26"/>
-                <w:szCs w:val="26"/>
-                <w:lang w:val="en-US"/>
-              </w:rPr>
-              <w:t>Từ Requirements và sơ đồ Usecase, lên kế hoạch các công việc cần phải làm; lập bảng phát biểu công việc SOW, bảng phân rã công việc WBS, và sơ đồ mạng công việc; đồng thời phân bố tài nguyên (con người) và sắp lịch cho các công việc sắp tới; lập bản kế hoạch quản lý cấu hình</w:t>
-            </w:r>
-          </w:p>
-          <w:p>
-            <w:pPr>
-              <w:pStyle w:val="ListParagraph"/>
-              <w:ind w:left="0"/>
-              <w:rPr>
-                <w:rFonts w:asciiTheme="majorHAnsi" w:hAnsiTheme="majorHAnsi" w:cstheme="majorHAnsi"/>
-                <w:sz w:val="26"/>
-                <w:szCs w:val="26"/>
-                <w:lang w:val="en-US"/>
-              </w:rPr>
-            </w:pPr>
-          </w:p>
-        </w:tc>
-        <w:tc>
-          <w:tcPr>
-            <w:tcW w:w="5090" w:type="dxa"/>
-          </w:tcPr>
-          <w:p>
-            <w:pPr>
-              <w:pStyle w:val="ListParagraph"/>
-              <w:ind w:left="0"/>
-              <w:rPr>
-                <w:rFonts w:asciiTheme="majorHAnsi" w:hAnsiTheme="majorHAnsi" w:cstheme="majorHAnsi"/>
-                <w:sz w:val="26"/>
-                <w:szCs w:val="26"/>
-                <w:lang w:val="en-US"/>
-              </w:rPr>
-            </w:pPr>
-            <w:r>
-              <w:rPr>
-                <w:rFonts w:asciiTheme="majorHAnsi" w:hAnsiTheme="majorHAnsi" w:cstheme="majorHAnsi"/>
-                <w:sz w:val="26"/>
-                <w:szCs w:val="26"/>
-                <w:lang w:val="en-US"/>
-              </w:rPr>
+            <w:tcW w:w="3402" w:type="dxa"/>
+          </w:tcPr>
+          <w:p>
+            <w:pPr>
+              <w:pStyle w:val="ListParagraph"/>
+              <w:ind w:left="0"/>
+              <w:rPr>
+                <w:rFonts w:asciiTheme="majorHAnsi" w:hAnsiTheme="majorHAnsi" w:cstheme="majorHAnsi"/>
+                <w:sz w:val="26"/>
+                <w:szCs w:val="26"/>
+                <w:lang w:val="en-US"/>
+              </w:rPr>
+            </w:pPr>
+            <w:r>
+              <w:rPr>
+                <w:rFonts w:asciiTheme="majorHAnsi" w:hAnsiTheme="majorHAnsi" w:cstheme="majorHAnsi"/>
+                <w:sz w:val="26"/>
+                <w:szCs w:val="26"/>
+                <w:lang w:val="en-US"/>
+              </w:rPr>
+              <w:t xml:space="preserve">Từ Requirements và sơ đồ Usecase, lên kế hoạch các công việc cần phải làm; lập bảng phát biểu công việc SOW, bảng phân rã công việc WBS, và sơ đồ mạng công việc; đồng thời phân bố tài </w:t>
+            </w:r>
+            <w:r>
+              <w:rPr>
+                <w:rFonts w:asciiTheme="majorHAnsi" w:hAnsiTheme="majorHAnsi" w:cstheme="majorHAnsi"/>
+                <w:sz w:val="26"/>
+                <w:szCs w:val="26"/>
+                <w:lang w:val="en-US"/>
+              </w:rPr>
+              <w:lastRenderedPageBreak/>
+              <w:t>nguyên (con người) và sắp lịch cho các công việc sắp tới; lập bản kế hoạch quản lý cấu hình</w:t>
+            </w:r>
+          </w:p>
+          <w:p>
+            <w:pPr>
+              <w:pStyle w:val="ListParagraph"/>
+              <w:ind w:left="0"/>
+              <w:rPr>
+                <w:rFonts w:asciiTheme="majorHAnsi" w:hAnsiTheme="majorHAnsi" w:cstheme="majorHAnsi"/>
+                <w:sz w:val="26"/>
+                <w:szCs w:val="26"/>
+                <w:lang w:val="en-US"/>
+              </w:rPr>
+            </w:pPr>
+          </w:p>
+        </w:tc>
+        <w:tc>
+          <w:tcPr>
+            <w:tcW w:w="3685" w:type="dxa"/>
+          </w:tcPr>
+          <w:p>
+            <w:pPr>
+              <w:pStyle w:val="ListParagraph"/>
+              <w:ind w:left="0"/>
+              <w:rPr>
+                <w:rFonts w:asciiTheme="majorHAnsi" w:hAnsiTheme="majorHAnsi" w:cstheme="majorHAnsi"/>
+                <w:sz w:val="26"/>
+                <w:szCs w:val="26"/>
+                <w:lang w:val="en-US"/>
+              </w:rPr>
+            </w:pPr>
+            <w:r>
+              <w:rPr>
+                <w:rFonts w:asciiTheme="majorHAnsi" w:hAnsiTheme="majorHAnsi" w:cstheme="majorHAnsi"/>
+                <w:sz w:val="26"/>
+                <w:szCs w:val="26"/>
+                <w:lang w:val="en-US"/>
+              </w:rPr>
+              <w:lastRenderedPageBreak/>
               <w:t xml:space="preserve">Requirements.doc, </w:t>
             </w:r>
             <w:r>
@@ -727,19 +843,97 @@
         </w:tc>
         <w:tc>
           <w:tcPr>
-            <w:tcW w:w="2738" w:type="dxa"/>
-          </w:tcPr>
-          <w:p>
-            <w:pPr>
-              <w:pStyle w:val="ListParagraph"/>
-              <w:ind w:left="0"/>
-              <w:rPr>
-                <w:rFonts w:asciiTheme="majorHAnsi" w:hAnsiTheme="majorHAnsi" w:cstheme="majorHAnsi"/>
-                <w:sz w:val="26"/>
-                <w:szCs w:val="26"/>
-                <w:lang w:val="en-US"/>
-              </w:rPr>
-            </w:pPr>
+            <w:tcW w:w="5148" w:type="dxa"/>
+          </w:tcPr>
+          <w:p>
+            <w:pPr>
+              <w:pStyle w:val="ListParagraph"/>
+              <w:ind w:left="0"/>
+              <w:rPr>
+                <w:rFonts w:asciiTheme="majorHAnsi" w:hAnsiTheme="majorHAnsi" w:cstheme="majorHAnsi"/>
+                <w:sz w:val="26"/>
+                <w:szCs w:val="26"/>
+                <w:lang w:val="en-US"/>
+              </w:rPr>
+            </w:pPr>
+            <w:r>
+              <w:rPr>
+                <w:rFonts w:asciiTheme="majorHAnsi" w:hAnsiTheme="majorHAnsi" w:cstheme="majorHAnsi"/>
+                <w:sz w:val="26"/>
+                <w:szCs w:val="26"/>
+                <w:lang w:val="en-US"/>
+              </w:rPr>
+              <w:t xml:space="preserve">Sau khi phân tích yêu cầu, PM viết kế hoạch quản lý dự án </w:t>
+            </w:r>
+            <w:r>
+              <w:rPr>
+                <w:rFonts w:asciiTheme="majorHAnsi" w:hAnsiTheme="majorHAnsi" w:cstheme="majorHAnsi"/>
+                <w:b/>
+                <w:sz w:val="26"/>
+                <w:szCs w:val="26"/>
+                <w:lang w:val="en-US"/>
+              </w:rPr>
+              <w:t>Project Plan.xls</w:t>
+            </w:r>
+            <w:r>
+              <w:rPr>
+                <w:rFonts w:asciiTheme="majorHAnsi" w:hAnsiTheme="majorHAnsi" w:cstheme="majorHAnsi"/>
+                <w:sz w:val="26"/>
+                <w:szCs w:val="26"/>
+                <w:lang w:val="en-US"/>
+              </w:rPr>
+              <w:t xml:space="preserve">, </w:t>
+            </w:r>
+            <w:r>
+              <w:rPr>
+                <w:rFonts w:asciiTheme="majorHAnsi" w:hAnsiTheme="majorHAnsi" w:cstheme="majorHAnsi"/>
+                <w:b/>
+                <w:sz w:val="26"/>
+                <w:szCs w:val="26"/>
+                <w:lang w:val="en-US"/>
+              </w:rPr>
+              <w:t>WBS.mpp</w:t>
+            </w:r>
+            <w:r>
+              <w:rPr>
+                <w:rFonts w:asciiTheme="majorHAnsi" w:hAnsiTheme="majorHAnsi" w:cstheme="majorHAnsi"/>
+                <w:sz w:val="26"/>
+                <w:szCs w:val="26"/>
+                <w:lang w:val="en-US"/>
+              </w:rPr>
+              <w:t>. Sau khi tài liệu được xem xét kỹ lưỡng, tài liệu được đưa lên thùng chứa cho cả nhóm xem</w:t>
+            </w:r>
+          </w:p>
+          <w:p>
+            <w:pPr>
+              <w:pStyle w:val="ListParagraph"/>
+              <w:ind w:left="0"/>
+              <w:rPr>
+                <w:rFonts w:asciiTheme="majorHAnsi" w:hAnsiTheme="majorHAnsi" w:cstheme="majorHAnsi"/>
+                <w:sz w:val="26"/>
+                <w:szCs w:val="26"/>
+                <w:lang w:val="en-US"/>
+              </w:rPr>
+            </w:pPr>
+            <w:r>
+              <w:rPr>
+                <w:rFonts w:asciiTheme="majorHAnsi" w:hAnsiTheme="majorHAnsi" w:cstheme="majorHAnsi"/>
+                <w:sz w:val="26"/>
+                <w:szCs w:val="26"/>
+                <w:lang w:val="en-US"/>
+              </w:rPr>
+              <w:t xml:space="preserve">Đồng thời với việc viết kế hoạch quản lý dự án, nhóm viết bản kế hoạch quản lý cấu hình: </w:t>
+            </w:r>
+            <w:r>
+              <w:rPr>
+                <w:rFonts w:asciiTheme="majorHAnsi" w:hAnsiTheme="majorHAnsi" w:cstheme="majorHAnsi"/>
+                <w:b/>
+                <w:sz w:val="26"/>
+                <w:szCs w:val="26"/>
+                <w:lang w:val="en-US"/>
+              </w:rPr>
+              <w:t>9_CMPlan.doc</w:t>
+            </w:r>
           </w:p>
         </w:tc>
       </w:tr>
@@ -766,6 +960,7 @@
                 <w:szCs w:val="26"/>
                 <w:lang w:val="en-US"/>
               </w:rPr>
+              <w:lastRenderedPageBreak/>
               <w:t>4</w:t>
             </w:r>
           </w:p>
@@ -796,7 +991,7 @@
         </w:tc>
         <w:tc>
           <w:tcPr>
-            <w:tcW w:w="4407" w:type="dxa"/>
+            <w:tcW w:w="3402" w:type="dxa"/>
           </w:tcPr>
           <w:p>
             <w:pPr>
@@ -832,7 +1027,7 @@
         </w:tc>
         <w:tc>
           <w:tcPr>
-            <w:tcW w:w="5090" w:type="dxa"/>
+            <w:tcW w:w="3685" w:type="dxa"/>
           </w:tcPr>
           <w:p>
             <w:pPr>
@@ -906,19 +1101,38 @@
         </w:tc>
         <w:tc>
           <w:tcPr>
-            <w:tcW w:w="2738" w:type="dxa"/>
-          </w:tcPr>
-          <w:p>
-            <w:pPr>
-              <w:pStyle w:val="ListParagraph"/>
-              <w:ind w:left="0"/>
-              <w:rPr>
-                <w:rFonts w:asciiTheme="majorHAnsi" w:hAnsiTheme="majorHAnsi" w:cstheme="majorHAnsi"/>
-                <w:sz w:val="26"/>
-                <w:szCs w:val="26"/>
-                <w:lang w:val="en-US"/>
-              </w:rPr>
-            </w:pPr>
+            <w:tcW w:w="5148" w:type="dxa"/>
+          </w:tcPr>
+          <w:p>
+            <w:pPr>
+              <w:pStyle w:val="ListParagraph"/>
+              <w:ind w:left="0"/>
+              <w:rPr>
+                <w:rFonts w:asciiTheme="majorHAnsi" w:hAnsiTheme="majorHAnsi" w:cstheme="majorHAnsi"/>
+                <w:sz w:val="26"/>
+                <w:szCs w:val="26"/>
+                <w:lang w:val="en-US"/>
+              </w:rPr>
+            </w:pPr>
+            <w:r>
+              <w:rPr>
+                <w:rFonts w:asciiTheme="majorHAnsi" w:hAnsiTheme="majorHAnsi" w:cstheme="majorHAnsi"/>
+                <w:b/>
+                <w:sz w:val="26"/>
+                <w:szCs w:val="26"/>
+                <w:lang w:val="en-US"/>
+              </w:rPr>
+              <w:t>HoSoThietKeDuLieu.doc, HoSoThietKeGiaoDien.doc, MauThietKeGiaoDien.vsd</w:t>
+            </w:r>
+            <w:r>
+              <w:rPr>
+                <w:rFonts w:asciiTheme="majorHAnsi" w:hAnsiTheme="majorHAnsi" w:cstheme="majorHAnsi"/>
+                <w:sz w:val="26"/>
+                <w:szCs w:val="26"/>
+                <w:lang w:val="en-US"/>
+              </w:rPr>
+              <w:t>: sau khi có Requirements.doc, nhóm tiến hành thiết kế dữ liệu, giao diện. Sau khi thiết kế xong, đưa các tài liệu cho PM xem xét lại và đưa lên thùng chứa. Các mẫu cấu hình này được dùng trong các pha sau</w:t>
+            </w:r>
           </w:p>
         </w:tc>
       </w:tr>
@@ -945,7 +1159,6 @@
                 <w:szCs w:val="26"/>
                 <w:lang w:val="en-US"/>
               </w:rPr>
-              <w:lastRenderedPageBreak/>
               <w:t>5</w:t>
             </w:r>
           </w:p>
@@ -987,7 +1200,7 @@
         </w:tc>
         <w:tc>
           <w:tcPr>
-            <w:tcW w:w="4407" w:type="dxa"/>
+            <w:tcW w:w="3402" w:type="dxa"/>
           </w:tcPr>
           <w:p>
             <w:pPr>
@@ -1011,7 +1224,7 @@
         </w:tc>
         <w:tc>
           <w:tcPr>
-            <w:tcW w:w="5090" w:type="dxa"/>
+            <w:tcW w:w="3685" w:type="dxa"/>
           </w:tcPr>
           <w:p>
             <w:pPr>
@@ -1121,19 +1334,57 @@
         </w:tc>
         <w:tc>
           <w:tcPr>
-            <w:tcW w:w="2738" w:type="dxa"/>
-          </w:tcPr>
-          <w:p>
-            <w:pPr>
-              <w:pStyle w:val="ListParagraph"/>
-              <w:ind w:left="0"/>
-              <w:rPr>
-                <w:rFonts w:asciiTheme="majorHAnsi" w:hAnsiTheme="majorHAnsi" w:cstheme="majorHAnsi"/>
-                <w:sz w:val="26"/>
-                <w:szCs w:val="26"/>
-                <w:lang w:val="en-US"/>
-              </w:rPr>
-            </w:pPr>
+            <w:tcW w:w="5148" w:type="dxa"/>
+          </w:tcPr>
+          <w:p>
+            <w:pPr>
+              <w:pStyle w:val="ListParagraph"/>
+              <w:ind w:left="0"/>
+              <w:rPr>
+                <w:rFonts w:asciiTheme="majorHAnsi" w:hAnsiTheme="majorHAnsi" w:cstheme="majorHAnsi"/>
+                <w:sz w:val="26"/>
+                <w:szCs w:val="26"/>
+                <w:lang w:val="en-US"/>
+              </w:rPr>
+            </w:pPr>
+            <w:r>
+              <w:rPr>
+                <w:rFonts w:asciiTheme="majorHAnsi" w:hAnsiTheme="majorHAnsi" w:cstheme="majorHAnsi"/>
+                <w:b/>
+                <w:sz w:val="26"/>
+                <w:szCs w:val="26"/>
+                <w:lang w:val="en-US"/>
+              </w:rPr>
+              <w:t>SourceCode</w:t>
+            </w:r>
+            <w:r>
+              <w:rPr>
+                <w:rFonts w:asciiTheme="majorHAnsi" w:hAnsiTheme="majorHAnsi" w:cstheme="majorHAnsi"/>
+                <w:sz w:val="26"/>
+                <w:szCs w:val="26"/>
+                <w:lang w:val="en-US"/>
+              </w:rPr>
+              <w:t xml:space="preserve">, </w:t>
+            </w:r>
+            <w:r>
+              <w:rPr>
+                <w:rFonts w:asciiTheme="majorHAnsi" w:hAnsiTheme="majorHAnsi" w:cstheme="majorHAnsi"/>
+                <w:b/>
+                <w:sz w:val="26"/>
+                <w:szCs w:val="26"/>
+                <w:lang w:val="en-US"/>
+              </w:rPr>
+              <w:t>Quanlythuvien.mdb</w:t>
+            </w:r>
+            <w:r>
+              <w:rPr>
+                <w:rFonts w:asciiTheme="majorHAnsi" w:hAnsiTheme="majorHAnsi" w:cstheme="majorHAnsi"/>
+                <w:sz w:val="26"/>
+                <w:szCs w:val="26"/>
+                <w:lang w:val="en-US"/>
+              </w:rPr>
+              <w:t>: sau khi thiết kế dữ liệu và giao diện, nhóm tạo CSDL và tiến hành cài đặt các chức năng cho ứng dụng. Các mẫu cấu hình này được PM xem xét kỹ lưỡng, sau đó đưa lên thùng chứa cho các thành viên trong nhóm xem và làm việc</w:t>
+            </w:r>
           </w:p>
         </w:tc>
       </w:tr>
@@ -1202,7 +1453,7 @@
         </w:tc>
         <w:tc>
           <w:tcPr>
-            <w:tcW w:w="4407" w:type="dxa"/>
+            <w:tcW w:w="3402" w:type="dxa"/>
           </w:tcPr>
           <w:p>
             <w:pPr>
@@ -1226,7 +1477,7 @@
         </w:tc>
         <w:tc>
           <w:tcPr>
-            <w:tcW w:w="5090" w:type="dxa"/>
+            <w:tcW w:w="3685" w:type="dxa"/>
           </w:tcPr>
           <w:p>
             <w:pPr>
@@ -1340,17 +1591,92 @@
         </w:tc>
         <w:tc>
           <w:tcPr>
-            <w:tcW w:w="2738" w:type="dxa"/>
-          </w:tcPr>
-          <w:p>
-            <w:pPr>
-              <w:rPr>
-                <w:rFonts w:asciiTheme="majorHAnsi" w:hAnsiTheme="majorHAnsi" w:cstheme="majorHAnsi"/>
-                <w:sz w:val="26"/>
-                <w:szCs w:val="26"/>
-                <w:lang w:val="en-US"/>
-              </w:rPr>
-            </w:pPr>
+            <w:tcW w:w="5148" w:type="dxa"/>
+          </w:tcPr>
+          <w:p>
+            <w:pPr>
+              <w:rPr>
+                <w:rFonts w:asciiTheme="majorHAnsi" w:hAnsiTheme="majorHAnsi" w:cstheme="majorHAnsi"/>
+                <w:sz w:val="26"/>
+                <w:szCs w:val="26"/>
+                <w:lang w:val="en-US"/>
+              </w:rPr>
+            </w:pPr>
+            <w:r>
+              <w:rPr>
+                <w:rFonts w:asciiTheme="majorHAnsi" w:hAnsiTheme="majorHAnsi" w:cstheme="majorHAnsi"/>
+                <w:sz w:val="26"/>
+                <w:szCs w:val="26"/>
+                <w:lang w:val="en-US"/>
+              </w:rPr>
+              <w:t>Sau khi</w:t>
+            </w:r>
+            <w:r>
+              <w:rPr>
+                <w:rFonts w:asciiTheme="majorHAnsi" w:hAnsiTheme="majorHAnsi" w:cstheme="majorHAnsi"/>
+                <w:sz w:val="26"/>
+                <w:szCs w:val="26"/>
+                <w:lang w:val="en-US"/>
+              </w:rPr>
+              <w:t xml:space="preserve"> cài đặt xong các chức năng của phần mềm, nhóm tiến hành tích hợp phần mềm và tại </w:t>
+            </w:r>
+            <w:r>
+              <w:rPr>
+                <w:rFonts w:asciiTheme="majorHAnsi" w:hAnsiTheme="majorHAnsi" w:cstheme="majorHAnsi"/>
+                <w:b/>
+                <w:sz w:val="26"/>
+                <w:szCs w:val="26"/>
+                <w:lang w:val="en-US"/>
+              </w:rPr>
+              <w:t>BuildScript.Build</w:t>
+            </w:r>
+            <w:r>
+              <w:rPr>
+                <w:rFonts w:asciiTheme="majorHAnsi" w:hAnsiTheme="majorHAnsi" w:cstheme="majorHAnsi"/>
+                <w:b/>
+                <w:sz w:val="26"/>
+                <w:szCs w:val="26"/>
+                <w:lang w:val="en-US"/>
+              </w:rPr>
+              <w:t xml:space="preserve"> </w:t>
+            </w:r>
+            <w:r>
+              <w:rPr>
+                <w:rFonts w:asciiTheme="majorHAnsi" w:hAnsiTheme="majorHAnsi" w:cstheme="majorHAnsi"/>
+                <w:sz w:val="26"/>
+                <w:szCs w:val="26"/>
+                <w:lang w:val="en-US"/>
+              </w:rPr>
+              <w:t xml:space="preserve">và </w:t>
+            </w:r>
+            <w:r>
+              <w:rPr>
+                <w:rFonts w:asciiTheme="majorHAnsi" w:hAnsiTheme="majorHAnsi" w:cstheme="majorHAnsi"/>
+                <w:b/>
+                <w:sz w:val="26"/>
+                <w:szCs w:val="26"/>
+                <w:lang w:val="en-US"/>
+              </w:rPr>
+              <w:t xml:space="preserve">Release. </w:t>
+            </w:r>
+            <w:r>
+              <w:rPr>
+                <w:rFonts w:asciiTheme="majorHAnsi" w:hAnsiTheme="majorHAnsi" w:cstheme="majorHAnsi"/>
+                <w:sz w:val="26"/>
+                <w:szCs w:val="26"/>
+                <w:lang w:val="en-US"/>
+              </w:rPr>
+              <w:t xml:space="preserve">BuildScript.Build và Release sẽ được kiểm tra trước khi đưa lên thùng chứa cho các thành viên trong nhóm xem </w:t>
+            </w:r>
+            <w:r>
+              <w:rPr>
+                <w:rFonts w:asciiTheme="majorHAnsi" w:hAnsiTheme="majorHAnsi" w:cstheme="majorHAnsi"/>
+                <w:sz w:val="26"/>
+                <w:szCs w:val="26"/>
+                <w:lang w:val="en-US"/>
+              </w:rPr>
+              <w:t>và góp ý</w:t>
+            </w:r>
           </w:p>
         </w:tc>
       </w:tr>
@@ -1401,65 +1727,87 @@
                 <w:szCs w:val="26"/>
                 <w:lang w:val="en-US"/>
               </w:rPr>
-              <w:t>Kiểm chứng phần mềm</w:t>
-            </w:r>
-          </w:p>
-        </w:tc>
-        <w:tc>
-          <w:tcPr>
-            <w:tcW w:w="4407" w:type="dxa"/>
-          </w:tcPr>
-          <w:p>
-            <w:pPr>
-              <w:rPr>
-                <w:rFonts w:asciiTheme="majorHAnsi" w:hAnsiTheme="majorHAnsi" w:cstheme="majorHAnsi"/>
-                <w:sz w:val="26"/>
-                <w:szCs w:val="26"/>
-                <w:lang w:val="en-US"/>
-              </w:rPr>
-            </w:pPr>
-            <w:r>
-              <w:rPr>
-                <w:rFonts w:asciiTheme="majorHAnsi" w:hAnsiTheme="majorHAnsi" w:cstheme="majorHAnsi"/>
-                <w:sz w:val="26"/>
-                <w:szCs w:val="26"/>
-                <w:lang w:val="en-US"/>
-              </w:rPr>
-              <w:t>Sau khi tích hợp, tiến hành kiểm thử phần mềm</w:t>
-            </w:r>
-          </w:p>
-          <w:p>
-            <w:pPr>
-              <w:pStyle w:val="ListParagraph"/>
-              <w:rPr>
-                <w:rFonts w:asciiTheme="majorHAnsi" w:hAnsiTheme="majorHAnsi" w:cstheme="majorHAnsi"/>
-                <w:sz w:val="26"/>
-                <w:szCs w:val="26"/>
-                <w:lang w:val="en-US"/>
-              </w:rPr>
-            </w:pPr>
-          </w:p>
-        </w:tc>
-        <w:tc>
-          <w:tcPr>
-            <w:tcW w:w="5090" w:type="dxa"/>
-          </w:tcPr>
-          <w:p>
-            <w:pPr>
-              <w:rPr>
-                <w:rFonts w:asciiTheme="majorHAnsi" w:hAnsiTheme="majorHAnsi" w:cstheme="majorHAnsi"/>
-                <w:sz w:val="26"/>
-                <w:szCs w:val="26"/>
-                <w:lang w:val="en-US"/>
-              </w:rPr>
-            </w:pPr>
-            <w:r>
-              <w:rPr>
-                <w:rFonts w:asciiTheme="majorHAnsi" w:hAnsiTheme="majorHAnsi" w:cstheme="majorHAnsi"/>
-                <w:sz w:val="26"/>
-                <w:szCs w:val="26"/>
-                <w:lang w:val="en-US"/>
-              </w:rPr>
+              <w:t xml:space="preserve">Kiểm chứng </w:t>
+            </w:r>
+            <w:r>
+              <w:rPr>
+                <w:rFonts w:asciiTheme="majorHAnsi" w:hAnsiTheme="majorHAnsi" w:cstheme="majorHAnsi"/>
+                <w:sz w:val="26"/>
+                <w:szCs w:val="26"/>
+                <w:lang w:val="en-US"/>
+              </w:rPr>
+              <w:lastRenderedPageBreak/>
+              <w:t>phần mềm</w:t>
+            </w:r>
+          </w:p>
+        </w:tc>
+        <w:tc>
+          <w:tcPr>
+            <w:tcW w:w="3402" w:type="dxa"/>
+          </w:tcPr>
+          <w:p>
+            <w:pPr>
+              <w:rPr>
+                <w:rFonts w:asciiTheme="majorHAnsi" w:hAnsiTheme="majorHAnsi" w:cstheme="majorHAnsi"/>
+                <w:sz w:val="26"/>
+                <w:szCs w:val="26"/>
+                <w:lang w:val="en-US"/>
+              </w:rPr>
+            </w:pPr>
+            <w:r>
+              <w:rPr>
+                <w:rFonts w:asciiTheme="majorHAnsi" w:hAnsiTheme="majorHAnsi" w:cstheme="majorHAnsi"/>
+                <w:sz w:val="26"/>
+                <w:szCs w:val="26"/>
+                <w:lang w:val="en-US"/>
+              </w:rPr>
+              <w:lastRenderedPageBreak/>
+              <w:t xml:space="preserve">Sau khi tích hợp, tiến hành </w:t>
+            </w:r>
+            <w:r>
+              <w:rPr>
+                <w:rFonts w:asciiTheme="majorHAnsi" w:hAnsiTheme="majorHAnsi" w:cstheme="majorHAnsi"/>
+                <w:sz w:val="26"/>
+                <w:szCs w:val="26"/>
+                <w:lang w:val="en-US"/>
+              </w:rPr>
+              <w:lastRenderedPageBreak/>
+              <w:t>kiểm thử phần mềm</w:t>
+            </w:r>
+          </w:p>
+          <w:p>
+            <w:pPr>
+              <w:pStyle w:val="ListParagraph"/>
+              <w:rPr>
+                <w:rFonts w:asciiTheme="majorHAnsi" w:hAnsiTheme="majorHAnsi" w:cstheme="majorHAnsi"/>
+                <w:sz w:val="26"/>
+                <w:szCs w:val="26"/>
+                <w:lang w:val="en-US"/>
+              </w:rPr>
+            </w:pPr>
+          </w:p>
+        </w:tc>
+        <w:tc>
+          <w:tcPr>
+            <w:tcW w:w="3685" w:type="dxa"/>
+          </w:tcPr>
+          <w:p>
+            <w:pPr>
+              <w:rPr>
+                <w:rFonts w:asciiTheme="majorHAnsi" w:hAnsiTheme="majorHAnsi" w:cstheme="majorHAnsi"/>
+                <w:sz w:val="26"/>
+                <w:szCs w:val="26"/>
+                <w:lang w:val="en-US"/>
+              </w:rPr>
+            </w:pPr>
+            <w:r>
+              <w:rPr>
+                <w:rFonts w:asciiTheme="majorHAnsi" w:hAnsiTheme="majorHAnsi" w:cstheme="majorHAnsi"/>
+                <w:sz w:val="26"/>
+                <w:szCs w:val="26"/>
+                <w:lang w:val="en-US"/>
+              </w:rPr>
+              <w:lastRenderedPageBreak/>
               <w:t xml:space="preserve">Requirements.doc, </w:t>
             </w:r>
             <w:r>
@@ -1469,6 +1817,7 @@
                 <w:szCs w:val="26"/>
                 <w:lang w:val="en-US"/>
               </w:rPr>
+              <w:lastRenderedPageBreak/>
               <w:t>Quanlythuvien_UseCase</w:t>
             </w:r>
             <w:r>
@@ -1605,17 +1954,56 @@
         </w:tc>
         <w:tc>
           <w:tcPr>
-            <w:tcW w:w="2738" w:type="dxa"/>
-          </w:tcPr>
-          <w:p>
-            <w:pPr>
-              <w:rPr>
-                <w:rFonts w:asciiTheme="majorHAnsi" w:hAnsiTheme="majorHAnsi" w:cstheme="majorHAnsi"/>
-                <w:sz w:val="26"/>
-                <w:szCs w:val="26"/>
-                <w:lang w:val="en-US"/>
-              </w:rPr>
-            </w:pPr>
+            <w:tcW w:w="5148" w:type="dxa"/>
+          </w:tcPr>
+          <w:p>
+            <w:pPr>
+              <w:rPr>
+                <w:rFonts w:asciiTheme="majorHAnsi" w:hAnsiTheme="majorHAnsi" w:cstheme="majorHAnsi"/>
+                <w:sz w:val="26"/>
+                <w:szCs w:val="26"/>
+                <w:lang w:val="en-US"/>
+              </w:rPr>
+            </w:pPr>
+            <w:r>
+              <w:rPr>
+                <w:rFonts w:asciiTheme="majorHAnsi" w:hAnsiTheme="majorHAnsi" w:cstheme="majorHAnsi"/>
+                <w:sz w:val="26"/>
+                <w:szCs w:val="26"/>
+                <w:lang w:val="en-US"/>
+              </w:rPr>
+              <w:lastRenderedPageBreak/>
+              <w:t xml:space="preserve">Sau khi Release, nhóm thiết kế </w:t>
+            </w:r>
+            <w:r>
+              <w:rPr>
+                <w:rFonts w:asciiTheme="majorHAnsi" w:hAnsiTheme="majorHAnsi" w:cstheme="majorHAnsi"/>
+                <w:b/>
+                <w:sz w:val="26"/>
+                <w:szCs w:val="26"/>
+                <w:lang w:val="en-US"/>
+              </w:rPr>
+              <w:t>TestCase.doc</w:t>
+            </w:r>
+            <w:r>
+              <w:rPr>
+                <w:rFonts w:asciiTheme="majorHAnsi" w:hAnsiTheme="majorHAnsi" w:cstheme="majorHAnsi"/>
+                <w:sz w:val="26"/>
+                <w:szCs w:val="26"/>
+                <w:lang w:val="en-US"/>
+              </w:rPr>
+              <w:t xml:space="preserve"> </w:t>
+            </w:r>
+            <w:r>
+              <w:rPr>
+                <w:rFonts w:asciiTheme="majorHAnsi" w:hAnsiTheme="majorHAnsi" w:cstheme="majorHAnsi"/>
+                <w:sz w:val="26"/>
+                <w:szCs w:val="26"/>
+                <w:lang w:val="en-US"/>
+              </w:rPr>
+              <w:lastRenderedPageBreak/>
+              <w:t>để mô tả các test case test chương trình. Mẫu cấu hình này được kiểm tra kỹ lưỡng trước khi đưa lên thùng chứa. Sau khi đưa lên thùng chứa, các thành viên trong nhóm checkout về xem và góp ý.</w:t>
+            </w:r>
           </w:p>
         </w:tc>
       </w:tr>
@@ -1642,6 +2030,7 @@
                 <w:szCs w:val="26"/>
                 <w:lang w:val="en-US"/>
               </w:rPr>
+              <w:lastRenderedPageBreak/>
               <w:t>8</w:t>
             </w:r>
           </w:p>
@@ -1672,7 +2061,7 @@
         </w:tc>
         <w:tc>
           <w:tcPr>
-            <w:tcW w:w="4407" w:type="dxa"/>
+            <w:tcW w:w="3402" w:type="dxa"/>
           </w:tcPr>
           <w:p>
             <w:pPr>
@@ -1705,7 +2094,7 @@
         </w:tc>
         <w:tc>
           <w:tcPr>
-            <w:tcW w:w="5090" w:type="dxa"/>
+            <w:tcW w:w="3685" w:type="dxa"/>
           </w:tcPr>
           <w:p>
             <w:pPr>
@@ -1729,17 +2118,45 @@
         </w:tc>
         <w:tc>
           <w:tcPr>
-            <w:tcW w:w="2738" w:type="dxa"/>
-          </w:tcPr>
-          <w:p>
-            <w:pPr>
-              <w:rPr>
-                <w:rFonts w:asciiTheme="majorHAnsi" w:hAnsiTheme="majorHAnsi" w:cstheme="majorHAnsi"/>
-                <w:sz w:val="26"/>
-                <w:szCs w:val="26"/>
-                <w:lang w:val="en-US"/>
-              </w:rPr>
-            </w:pPr>
+            <w:tcW w:w="5148" w:type="dxa"/>
+          </w:tcPr>
+          <w:p>
+            <w:pPr>
+              <w:rPr>
+                <w:rFonts w:asciiTheme="majorHAnsi" w:hAnsiTheme="majorHAnsi" w:cstheme="majorHAnsi"/>
+                <w:sz w:val="26"/>
+                <w:szCs w:val="26"/>
+                <w:lang w:val="en-US"/>
+              </w:rPr>
+            </w:pPr>
+            <w:r>
+              <w:rPr>
+                <w:rFonts w:asciiTheme="majorHAnsi" w:hAnsiTheme="majorHAnsi" w:cstheme="majorHAnsi"/>
+                <w:sz w:val="26"/>
+                <w:szCs w:val="26"/>
+                <w:lang w:val="en-US"/>
+              </w:rPr>
+              <w:t xml:space="preserve">Sau khi kiểm chứng phần mềm, nhóm đóng gói phần mềm, tạo file </w:t>
+            </w:r>
+            <w:r>
+              <w:rPr>
+                <w:rFonts w:asciiTheme="majorHAnsi" w:hAnsiTheme="majorHAnsi" w:cstheme="majorHAnsi"/>
+                <w:b/>
+                <w:sz w:val="26"/>
+                <w:szCs w:val="26"/>
+                <w:lang w:val="en-US"/>
+              </w:rPr>
+              <w:t>Setup.msi</w:t>
+            </w:r>
+            <w:r>
+              <w:rPr>
+                <w:rFonts w:asciiTheme="majorHAnsi" w:hAnsiTheme="majorHAnsi" w:cstheme="majorHAnsi"/>
+                <w:sz w:val="26"/>
+                <w:szCs w:val="26"/>
+                <w:lang w:val="en-US"/>
+              </w:rPr>
+              <w:t>, sau đó đưa lên thùng chứa. Các thành viên trong nhóm checkout về xem và chạy thử. Nếu có sai sót thì báo lại nhóm.</w:t>
+            </w:r>
           </w:p>
         </w:tc>
       </w:tr>

</xml_diff>